<commit_message>
Added new specification and made the movement smoother
</commit_message>
<xml_diff>
--- a/docs/DescriptionGame.docx
+++ b/docs/DescriptionGame.docx
@@ -67,42 +67,23 @@
         </w:numPr>
       </w:pPr>
       <w:r>
-        <w:t>Menu:</w:t>
-      </w:r>
-    </w:p>
-    <w:p>
-      <w:pPr>
-        <w:pStyle w:val="ListParagraph"/>
-      </w:pPr>
-      <w:r>
-        <w:t>1 – New Game -&gt; starts a new game</w:t>
-      </w:r>
-    </w:p>
-    <w:p>
-      <w:pPr>
-        <w:pStyle w:val="ListParagraph"/>
-      </w:pPr>
-      <w:r>
-        <w:t>2 – Tutorial -&gt; a static screen informing the player about the controls and the purpose of the game</w:t>
-      </w:r>
-    </w:p>
-    <w:p>
-      <w:pPr>
-        <w:pStyle w:val="ListParagraph"/>
-      </w:pPr>
-      <w:r>
-        <w:t>3 – Difficulty selection -&gt; the player can choose between easy, medium and hard based on some keyboard input. The hp of the enemy ships might increase in medium/hard mode.</w:t>
-      </w:r>
-    </w:p>
-    <w:p>
-      <w:pPr>
-        <w:pStyle w:val="ListParagraph"/>
-      </w:pPr>
-      <w:r>
-        <w:t>4 – Quit Game -&gt; quits the game</w:t>
-      </w:r>
-      <w:r>
-        <w:t xml:space="preserve"> (Nick)</w:t>
+        <w:t>Sound</w:t>
+      </w:r>
+    </w:p>
+    <w:p>
+      <w:pPr>
+        <w:pStyle w:val="ListParagraph"/>
+      </w:pPr>
+      <w:r>
+        <w:t xml:space="preserve">We are going to implement sound when the player ship </w:t>
+      </w:r>
+      <w:proofErr w:type="gramStart"/>
+      <w:r>
+        <w:t>shoots</w:t>
+      </w:r>
+      <w:proofErr w:type="gramEnd"/>
+      <w:r>
+        <w:t xml:space="preserve"> or the enemy ship is destroyed or when the boss comes to the game and also a menu background music. We also want to implement a little melody in the game sound.</w:t>
       </w:r>
     </w:p>
     <w:p>
@@ -114,29 +95,42 @@
         </w:numPr>
       </w:pPr>
       <w:r>
-        <w:t>Scores:</w:t>
-      </w:r>
-      <w:r>
-        <w:t xml:space="preserve"> </w:t>
-      </w:r>
-    </w:p>
-    <w:p>
-      <w:pPr>
-        <w:pStyle w:val="ListParagraph"/>
-      </w:pPr>
-      <w:r>
-        <w:t xml:space="preserve">Every enemy ship killed gives the player points. Each ship gives a different </w:t>
-      </w:r>
-      <w:proofErr w:type="gramStart"/>
-      <w:r>
-        <w:t>amount</w:t>
-      </w:r>
-      <w:proofErr w:type="gramEnd"/>
-      <w:r>
-        <w:t xml:space="preserve"> of points based on the type of the ship (some don’t shoot, some have more hp, boss)</w:t>
-      </w:r>
-      <w:r>
-        <w:t xml:space="preserve"> (Benjamin)</w:t>
+        <w:t>Menu:</w:t>
+      </w:r>
+    </w:p>
+    <w:p>
+      <w:pPr>
+        <w:pStyle w:val="ListParagraph"/>
+      </w:pPr>
+      <w:r>
+        <w:t>1 – New Game -&gt; starts a new game</w:t>
+      </w:r>
+    </w:p>
+    <w:p>
+      <w:pPr>
+        <w:pStyle w:val="ListParagraph"/>
+      </w:pPr>
+      <w:r>
+        <w:t>2 – Tutorial -&gt; a static screen informing the player about the controls and the purpose of the game</w:t>
+      </w:r>
+    </w:p>
+    <w:p>
+      <w:pPr>
+        <w:pStyle w:val="ListParagraph"/>
+      </w:pPr>
+      <w:r>
+        <w:t>3 – Difficulty selection -&gt; the player can choose between easy, medium and hard based on some keyboard input. The hp of the enemy ships might increase in medium/hard mode.</w:t>
+      </w:r>
+    </w:p>
+    <w:p>
+      <w:pPr>
+        <w:pStyle w:val="ListParagraph"/>
+      </w:pPr>
+      <w:r>
+        <w:t>4 – Quit Game -&gt; quits the game</w:t>
+      </w:r>
+      <w:r>
+        <w:t xml:space="preserve"> (Nick)</w:t>
       </w:r>
     </w:p>
     <w:p>
@@ -148,26 +142,29 @@
         </w:numPr>
       </w:pPr>
       <w:r>
-        <w:t>Collision Detection:</w:t>
-      </w:r>
-    </w:p>
-    <w:p>
-      <w:pPr>
-        <w:pStyle w:val="ListParagraph"/>
-      </w:pPr>
-      <w:r>
-        <w:t xml:space="preserve">We are going to have a friendly rocket that shoots the enemies and checks if it collided with one of the enemies </w:t>
+        <w:t>Scores:</w:t>
+      </w:r>
+      <w:r>
+        <w:t xml:space="preserve"> </w:t>
+      </w:r>
+    </w:p>
+    <w:p>
+      <w:pPr>
+        <w:pStyle w:val="ListParagraph"/>
+      </w:pPr>
+      <w:r>
+        <w:t xml:space="preserve">Every enemy ship killed gives the player points. Each ship gives a different </w:t>
       </w:r>
       <w:proofErr w:type="gramStart"/>
       <w:r>
-        <w:t>and also</w:t>
+        <w:t>amount</w:t>
       </w:r>
       <w:proofErr w:type="gramEnd"/>
       <w:r>
-        <w:t xml:space="preserve"> an enemy rocket that checks if it collides with the player.</w:t>
-      </w:r>
-      <w:r>
-        <w:t xml:space="preserve"> (Piotr)</w:t>
+        <w:t xml:space="preserve"> of points based on the type of the ship (some don’t shoot, some have more hp, boss)</w:t>
+      </w:r>
+      <w:r>
+        <w:t xml:space="preserve"> (Benjamin)</w:t>
       </w:r>
     </w:p>
     <w:p>
@@ -179,23 +176,23 @@
         </w:numPr>
       </w:pPr>
       <w:r>
-        <w:t>Player ship:</w:t>
-      </w:r>
-    </w:p>
-    <w:p>
-      <w:pPr>
-        <w:ind w:left="720"/>
-      </w:pPr>
-      <w:r>
-        <w:t xml:space="preserve">Key A moves ship to the left and key D moves the ship to the right and W key is for shooting. You cannot go out of the window boundaries. The player has some health </w:t>
+        <w:t>Collision Detection:</w:t>
+      </w:r>
+    </w:p>
+    <w:p>
+      <w:pPr>
+        <w:pStyle w:val="ListParagraph"/>
+      </w:pPr>
+      <w:r>
+        <w:t xml:space="preserve">We are going to have a friendly rocket that shoots the enemies and checks if it collided with one of the enemies </w:t>
       </w:r>
       <w:proofErr w:type="gramStart"/>
       <w:r>
-        <w:t>points</w:t>
+        <w:t>and also</w:t>
       </w:r>
       <w:proofErr w:type="gramEnd"/>
       <w:r>
-        <w:t xml:space="preserve"> and we are going to display it somewhere near the current score of the current game.</w:t>
+        <w:t xml:space="preserve"> an enemy rocket that checks if it collides with the player.</w:t>
       </w:r>
       <w:r>
         <w:t xml:space="preserve"> (Piotr)</w:t>
@@ -210,6 +207,37 @@
         </w:numPr>
       </w:pPr>
       <w:r>
+        <w:t>Player ship:</w:t>
+      </w:r>
+    </w:p>
+    <w:p>
+      <w:pPr>
+        <w:ind w:left="720"/>
+      </w:pPr>
+      <w:r>
+        <w:t xml:space="preserve">Key A moves ship to the left and key D moves the ship to the right and W key is for shooting. You cannot go out of the window boundaries. The player has some health </w:t>
+      </w:r>
+      <w:proofErr w:type="gramStart"/>
+      <w:r>
+        <w:t>points</w:t>
+      </w:r>
+      <w:proofErr w:type="gramEnd"/>
+      <w:r>
+        <w:t xml:space="preserve"> and we are going to display it somewhere near the current score of the current game.</w:t>
+      </w:r>
+      <w:r>
+        <w:t xml:space="preserve"> (Piotr)</w:t>
+      </w:r>
+    </w:p>
+    <w:p>
+      <w:pPr>
+        <w:pStyle w:val="ListParagraph"/>
+        <w:numPr>
+          <w:ilvl w:val="0"/>
+          <w:numId w:val="1"/>
+        </w:numPr>
+      </w:pPr>
+      <w:r>
         <w:t>ASCII art:</w:t>
       </w:r>
     </w:p>
@@ -241,9 +269,9 @@
           <w:noProof/>
         </w:rPr>
         <w:drawing>
-          <wp:inline distT="0" distB="0" distL="0" distR="0" wp14:anchorId="7C9999B2" wp14:editId="48067367">
-            <wp:extent cx="3744765" cy="2385060"/>
-            <wp:effectExtent l="0" t="0" r="8255" b="0"/>
+          <wp:inline distT="0" distB="0" distL="0" distR="0" wp14:anchorId="7C9999B2" wp14:editId="62207CB7">
+            <wp:extent cx="3246120" cy="2067470"/>
+            <wp:effectExtent l="0" t="0" r="0" b="9525"/>
             <wp:docPr id="1" name="Picture 1" descr="A picture containing diagram&#10;&#10;Description automatically generated"/>
             <wp:cNvGraphicFramePr>
               <a:graphicFrameLocks xmlns:a="http://schemas.openxmlformats.org/drawingml/2006/main" noChangeAspect="1"/>
@@ -264,7 +292,7 @@
                   <pic:spPr>
                     <a:xfrm>
                       <a:off x="0" y="0"/>
-                      <a:ext cx="3780851" cy="2408043"/>
+                      <a:ext cx="3281430" cy="2089959"/>
                     </a:xfrm>
                     <a:prstGeom prst="rect">
                       <a:avLst/>
@@ -293,7 +321,7 @@
   <w:abstractNum w:abstractNumId="0" w15:restartNumberingAfterBreak="0">
     <w:nsid w:val="49D77D10"/>
     <w:multiLevelType w:val="hybridMultilevel"/>
-    <w:tmpl w:val="36CA6A76"/>
+    <w:tmpl w:val="BC3CC8AC"/>
     <w:lvl w:ilvl="0" w:tplc="04090001">
       <w:start w:val="1"/>
       <w:numFmt w:val="bullet"/>

</xml_diff>